<commit_message>
Updated the Ticket class with all its properties and methods. cinemaHall variable and setCinemaHall methods were added to the MovieShowtime class.  The getMovie method in MovieShowtime returns a movie. Added the getShowtime function in the AvailableShowtime class. The reserveSeat methods were added to the Ticket, MovieShowtime and CinemaHall classes.
</commit_message>
<xml_diff>
--- a/Assignment__05_-_cinema_ticket.docx
+++ b/Assignment__05_-_cinema_ticket.docx
@@ -998,6 +998,102 @@
       <w:proofErr w:type="spellEnd"/>
       <w:r>
         <w:t xml:space="preserve"> and send a clone to the showtime.</w:t>
+      </w:r>
+    </w:p>
+    <w:p/>
+    <w:p/>
+    <w:p/>
+    <w:p/>
+    <w:p/>
+    <w:p>
+      <w:r>
+        <w:t xml:space="preserve">Updated the Ticket class with all its properties and methods. </w:t>
+      </w:r>
+      <w:proofErr w:type="spellStart"/>
+      <w:r>
+        <w:t>cinemaHall</w:t>
+      </w:r>
+      <w:proofErr w:type="spellEnd"/>
+      <w:r>
+        <w:t xml:space="preserve"> variable and </w:t>
+      </w:r>
+      <w:proofErr w:type="spellStart"/>
+      <w:r>
+        <w:t>setCinemaHall</w:t>
+      </w:r>
+      <w:proofErr w:type="spellEnd"/>
+      <w:r>
+        <w:t xml:space="preserve"> methods were added to the </w:t>
+      </w:r>
+      <w:proofErr w:type="spellStart"/>
+      <w:r>
+        <w:t>MovieShowtime</w:t>
+      </w:r>
+      <w:proofErr w:type="spellEnd"/>
+      <w:r>
+        <w:t xml:space="preserve"> class. </w:t>
+      </w:r>
+      <w:r>
+        <w:t xml:space="preserve"> The </w:t>
+      </w:r>
+      <w:proofErr w:type="spellStart"/>
+      <w:r>
+        <w:t>getMovie</w:t>
+      </w:r>
+      <w:proofErr w:type="spellEnd"/>
+      <w:r>
+        <w:t xml:space="preserve"> method in </w:t>
+      </w:r>
+      <w:proofErr w:type="spellStart"/>
+      <w:r>
+        <w:t>MovieShowtime</w:t>
+      </w:r>
+      <w:proofErr w:type="spellEnd"/>
+      <w:r>
+        <w:t xml:space="preserve"> returns a movie. </w:t>
+      </w:r>
+      <w:r>
+        <w:t xml:space="preserve">Added the </w:t>
+      </w:r>
+      <w:proofErr w:type="spellStart"/>
+      <w:r>
+        <w:t>getShowtime</w:t>
+      </w:r>
+      <w:proofErr w:type="spellEnd"/>
+      <w:r>
+        <w:t xml:space="preserve"> function in the </w:t>
+      </w:r>
+      <w:proofErr w:type="spellStart"/>
+      <w:r>
+        <w:t>AvailableShowtime</w:t>
+      </w:r>
+      <w:proofErr w:type="spellEnd"/>
+      <w:r>
+        <w:t xml:space="preserve"> class. The </w:t>
+      </w:r>
+      <w:proofErr w:type="spellStart"/>
+      <w:r>
+        <w:t>reserveSeat</w:t>
+      </w:r>
+      <w:proofErr w:type="spellEnd"/>
+      <w:r>
+        <w:t xml:space="preserve"> methods were added to the Ticket, </w:t>
+      </w:r>
+      <w:proofErr w:type="spellStart"/>
+      <w:r>
+        <w:t>MovieShowtime</w:t>
+      </w:r>
+      <w:proofErr w:type="spellEnd"/>
+      <w:r>
+        <w:t xml:space="preserve"> and </w:t>
+      </w:r>
+      <w:proofErr w:type="spellStart"/>
+      <w:r>
+        <w:t>CinemaHall</w:t>
+      </w:r>
+      <w:proofErr w:type="spellEnd"/>
+      <w:r>
+        <w:t xml:space="preserve"> classes.</w:t>
       </w:r>
     </w:p>
     <w:sectPr>
@@ -1683,6 +1779,56 @@
       <w:contextualSpacing/>
     </w:pPr>
   </w:style>
+  <w:style w:type="paragraph" w:styleId="HTMLPreformatted">
+    <w:name w:val="HTML Preformatted"/>
+    <w:basedOn w:val="Normal"/>
+    <w:link w:val="HTMLPreformattedChar"/>
+    <w:uiPriority w:val="99"/>
+    <w:semiHidden/>
+    <w:unhideWhenUsed/>
+    <w:rsid w:val="00DF7C2B"/>
+    <w:pPr>
+      <w:tabs>
+        <w:tab w:val="left" w:pos="916"/>
+        <w:tab w:val="left" w:pos="1832"/>
+        <w:tab w:val="left" w:pos="2748"/>
+        <w:tab w:val="left" w:pos="3664"/>
+        <w:tab w:val="left" w:pos="4580"/>
+        <w:tab w:val="left" w:pos="5496"/>
+        <w:tab w:val="left" w:pos="6412"/>
+        <w:tab w:val="left" w:pos="7328"/>
+        <w:tab w:val="left" w:pos="8244"/>
+        <w:tab w:val="left" w:pos="9160"/>
+        <w:tab w:val="left" w:pos="10076"/>
+        <w:tab w:val="left" w:pos="10992"/>
+        <w:tab w:val="left" w:pos="11908"/>
+        <w:tab w:val="left" w:pos="12824"/>
+        <w:tab w:val="left" w:pos="13740"/>
+        <w:tab w:val="left" w:pos="14656"/>
+      </w:tabs>
+      <w:spacing w:after="0" w:line="240" w:lineRule="auto"/>
+    </w:pPr>
+    <w:rPr>
+      <w:rFonts w:ascii="Courier New" w:eastAsia="Times New Roman" w:hAnsi="Courier New" w:cs="Courier New"/>
+      <w:sz w:val="20"/>
+      <w:szCs w:val="20"/>
+      <w:lang w:val="fr-FR" w:eastAsia="ja-JP"/>
+    </w:rPr>
+  </w:style>
+  <w:style w:type="character" w:customStyle="1" w:styleId="HTMLPreformattedChar">
+    <w:name w:val="HTML Preformatted Char"/>
+    <w:basedOn w:val="DefaultParagraphFont"/>
+    <w:link w:val="HTMLPreformatted"/>
+    <w:uiPriority w:val="99"/>
+    <w:semiHidden/>
+    <w:rsid w:val="00DF7C2B"/>
+    <w:rPr>
+      <w:rFonts w:ascii="Courier New" w:eastAsia="Times New Roman" w:hAnsi="Courier New" w:cs="Courier New"/>
+      <w:sz w:val="20"/>
+      <w:szCs w:val="20"/>
+      <w:lang w:val="fr-FR" w:eastAsia="ja-JP"/>
+    </w:rPr>
+  </w:style>
 </w:styles>
 </file>
 

</xml_diff>